<commit_message>
done with some minor mistakes
</commit_message>
<xml_diff>
--- a/Gordeev_LR8_document_v4.docx
+++ b/Gordeev_LR8_document_v4.docx
@@ -3936,8 +3936,29 @@
                 <w:lang w:eastAsia="ru-RU"/>
               </w:rPr>
             </w:pPr>
-            <w:r>
-              <w:t xml:space="preserve">доц, к.т.н, Т.В. Ящун </w:t>
+            <w:proofErr w:type="spellStart"/>
+            <w:r>
+              <w:t>доц</w:t>
+            </w:r>
+            <w:proofErr w:type="spellEnd"/>
+            <w:r>
+              <w:t xml:space="preserve">, </w:t>
+            </w:r>
+            <w:proofErr w:type="spellStart"/>
+            <w:r>
+              <w:t>к.т.н</w:t>
+            </w:r>
+            <w:proofErr w:type="spellEnd"/>
+            <w:r>
+              <w:t xml:space="preserve">, Т.В. </w:t>
+            </w:r>
+            <w:proofErr w:type="spellStart"/>
+            <w:r>
+              <w:t>Ящун</w:t>
+            </w:r>
+            <w:proofErr w:type="spellEnd"/>
+            <w:r>
+              <w:t xml:space="preserve"> </w:t>
             </w:r>
           </w:p>
         </w:tc>
@@ -4278,14 +4299,8 @@
     <w:p>
       <w:pPr>
         <w:pStyle w:val="12"/>
-        <w:rPr>
-          <w:noProof/>
-        </w:rPr>
       </w:pPr>
       <w:r>
-        <w:rPr>
-          <w:noProof/>
-        </w:rPr>
         <w:lastRenderedPageBreak/>
         <w:t>СОДЕРЖАНИЕ</w:t>
       </w:r>
@@ -4294,173 +4309,225 @@
       <w:pPr>
         <w:pStyle w:val="af6"/>
         <w:rPr>
-          <w:noProof/>
+          <w:b/>
+          <w:bCs/>
         </w:rPr>
       </w:pPr>
       <w:r>
-        <w:rPr>
-          <w:noProof/>
-        </w:rPr>
-        <w:t>Техническое задание</w:t>
-      </w:r>
-    </w:p>
-    <w:p>
-      <w:pPr>
-        <w:pStyle w:val="af6"/>
-        <w:rPr>
-          <w:noProof/>
-        </w:rPr>
-      </w:pPr>
-      <w:r>
-        <w:rPr>
-          <w:noProof/>
-        </w:rPr>
-        <w:t>Введение</w:t>
-      </w:r>
-    </w:p>
-    <w:p>
-      <w:pPr>
-        <w:pStyle w:val="af6"/>
-        <w:rPr>
-          <w:noProof/>
-        </w:rPr>
-      </w:pPr>
-      <w:r>
-        <w:rPr>
-          <w:noProof/>
-          <w:kern w:val="32"/>
-        </w:rPr>
-        <w:t>Общие сведения об усилителях звуковой частоты</w:t>
-      </w:r>
-    </w:p>
-    <w:p>
-      <w:pPr>
-        <w:pStyle w:val="af6"/>
-        <w:rPr>
-          <w:noProof/>
-        </w:rPr>
-      </w:pPr>
-      <w:r>
-        <w:rPr>
-          <w:noProof/>
-        </w:rPr>
-        <w:t>Выбор и обоснование структурной схемы усилителя</w:t>
-      </w:r>
-    </w:p>
-    <w:p>
-      <w:pPr>
-        <w:pStyle w:val="af6"/>
-        <w:rPr>
-          <w:noProof/>
-        </w:rPr>
-      </w:pPr>
-      <w:r>
-        <w:rPr>
-          <w:noProof/>
-        </w:rPr>
-        <w:t>Расчет выходного каскада усилителя</w:t>
-      </w:r>
-    </w:p>
-    <w:p>
-      <w:pPr>
-        <w:pStyle w:val="af6"/>
-        <w:rPr>
-          <w:noProof/>
-        </w:rPr>
-      </w:pPr>
-      <w:r>
-        <w:rPr>
-          <w:noProof/>
-        </w:rPr>
-        <w:t>Расчет входного каскада усилителя</w:t>
-      </w:r>
-    </w:p>
-    <w:p>
-      <w:pPr>
-        <w:pStyle w:val="af6"/>
-        <w:rPr>
-          <w:noProof/>
-        </w:rPr>
-      </w:pPr>
-      <w:r>
-        <w:rPr>
-          <w:noProof/>
-        </w:rPr>
-        <w:t>Заключение</w:t>
-      </w:r>
-    </w:p>
-    <w:p>
-      <w:pPr>
-        <w:pStyle w:val="af6"/>
-        <w:rPr>
-          <w:noProof/>
-        </w:rPr>
-      </w:pPr>
-      <w:r>
-        <w:rPr>
-          <w:noProof/>
-        </w:rPr>
-        <w:t>Список литературы</w:t>
-      </w:r>
-    </w:p>
-    <w:p>
-      <w:pPr>
-        <w:pStyle w:val="af6"/>
-        <w:rPr>
-          <w:noProof/>
-        </w:rPr>
-      </w:pPr>
-      <w:r>
-        <w:rPr>
-          <w:noProof/>
-        </w:rPr>
-        <w:t>Приложение 1. Принципиальная электрическая схема</w:t>
-      </w:r>
-    </w:p>
-    <w:p>
-      <w:pPr>
-        <w:pStyle w:val="af6"/>
-        <w:rPr>
-          <w:noProof/>
-        </w:rPr>
-      </w:pPr>
-      <w:r>
-        <w:rPr>
-          <w:noProof/>
-        </w:rPr>
-        <w:t>Приложение 2. Перечень элементов к принципиальной схеме</w:t>
-      </w:r>
-    </w:p>
-    <w:p>
-      <w:pPr>
-        <w:pStyle w:val="af6"/>
-      </w:pPr>
-      <w:r>
-        <w:rPr>
-          <w:noProof/>
-        </w:rPr>
-        <w:t>Приложение 3. Технические характеристики ОУ типа КМ1432УД2А(Б)</w:t>
-      </w:r>
-    </w:p>
-    <w:p/>
-    <w:p>
-      <w:pPr>
         <w:rPr>
           <w:b/>
           <w:bCs/>
-          <w:kern w:val="28"/>
         </w:rPr>
-      </w:pPr>
-    </w:p>
-    <w:p>
-      <w:pPr>
-        <w:ind w:firstLine="0"/>
-      </w:pPr>
-    </w:p>
-    <w:p>
-      <w:pPr>
-        <w:ind w:firstLine="0"/>
-      </w:pPr>
+        <w:t>ВВЕДЕНИЕ………………………………………………………………………3</w:t>
+      </w:r>
+    </w:p>
+    <w:p>
+      <w:pPr>
+        <w:pStyle w:val="af6"/>
+        <w:rPr>
+          <w:b/>
+          <w:bCs/>
+        </w:rPr>
+      </w:pPr>
+      <w:r>
+        <w:rPr>
+          <w:b/>
+          <w:bCs/>
+        </w:rPr>
+        <w:t>ГЛАВА 1. ВЫБОР И ОБОСНВАНИЕ СТРУКТУРНОЙ СХЕМЫ УСИЛИТЕЛЯ…………………………………………………………………………</w:t>
+      </w:r>
+      <w:r>
+        <w:rPr>
+          <w:b/>
+          <w:bCs/>
+        </w:rPr>
+        <w:t>..</w:t>
+      </w:r>
+      <w:r>
+        <w:rPr>
+          <w:b/>
+          <w:bCs/>
+        </w:rPr>
+        <w:t>.4</w:t>
+      </w:r>
+    </w:p>
+    <w:p>
+      <w:pPr>
+        <w:pStyle w:val="af6"/>
+        <w:rPr>
+          <w:b/>
+          <w:bCs/>
+        </w:rPr>
+      </w:pPr>
+      <w:r>
+        <w:rPr>
+          <w:b/>
+          <w:bCs/>
+        </w:rPr>
+        <w:t>ГЛАВА 2. РАСЧЕТ ВЫХОДНОГО КАСКАДА УСИЛИТЕЛЯ…………………</w:t>
+      </w:r>
+      <w:r>
+        <w:rPr>
+          <w:b/>
+          <w:bCs/>
+        </w:rPr>
+        <w:t>……………………………………………………….</w:t>
+      </w:r>
+      <w:r>
+        <w:rPr>
+          <w:b/>
+          <w:bCs/>
+        </w:rPr>
+        <w:t>..5</w:t>
+      </w:r>
+    </w:p>
+    <w:p>
+      <w:pPr>
+        <w:pStyle w:val="af6"/>
+        <w:rPr>
+          <w:b/>
+          <w:bCs/>
+        </w:rPr>
+      </w:pPr>
+      <w:r>
+        <w:rPr>
+          <w:b/>
+          <w:bCs/>
+        </w:rPr>
+        <w:t>ГЛАВА 3. РАСЧЕТ ВХОДНОГО КАСКАДА УСИЛИТЕЛЯ……………………</w:t>
+      </w:r>
+      <w:r>
+        <w:rPr>
+          <w:b/>
+          <w:bCs/>
+        </w:rPr>
+        <w:t>……………………………………………………...</w:t>
+      </w:r>
+      <w:r>
+        <w:rPr>
+          <w:b/>
+          <w:bCs/>
+        </w:rPr>
+        <w:t>6</w:t>
+      </w:r>
+    </w:p>
+    <w:p>
+      <w:pPr>
+        <w:pStyle w:val="af6"/>
+        <w:rPr>
+          <w:b/>
+          <w:bCs/>
+        </w:rPr>
+      </w:pPr>
+      <w:r>
+        <w:rPr>
+          <w:b/>
+          <w:bCs/>
+        </w:rPr>
+        <w:t>ЗАКЛЮЧЕНИЕ………………………………………………………………</w:t>
+      </w:r>
+      <w:r>
+        <w:rPr>
+          <w:b/>
+          <w:bCs/>
+        </w:rPr>
+        <w:t>...</w:t>
+      </w:r>
+      <w:r>
+        <w:rPr>
+          <w:b/>
+          <w:bCs/>
+        </w:rPr>
+        <w:t>..7</w:t>
+      </w:r>
+    </w:p>
+    <w:p>
+      <w:pPr>
+        <w:pStyle w:val="af6"/>
+        <w:rPr>
+          <w:b/>
+          <w:bCs/>
+        </w:rPr>
+      </w:pPr>
+      <w:r>
+        <w:rPr>
+          <w:b/>
+          <w:bCs/>
+        </w:rPr>
+        <w:t>СПИСОК ИСПОЛЬЗООВАННЫХ ИСТОЧНИКОВ</w:t>
+      </w:r>
+      <w:r>
+        <w:rPr>
+          <w:b/>
+          <w:bCs/>
+        </w:rPr>
+        <w:t>………………………..</w:t>
+      </w:r>
+      <w:r>
+        <w:rPr>
+          <w:b/>
+          <w:bCs/>
+        </w:rPr>
+        <w:t>8</w:t>
+      </w:r>
+    </w:p>
+    <w:p>
+      <w:pPr>
+        <w:pStyle w:val="af6"/>
+        <w:rPr>
+          <w:b/>
+          <w:bCs/>
+        </w:rPr>
+      </w:pPr>
+      <w:r>
+        <w:rPr>
+          <w:b/>
+          <w:bCs/>
+        </w:rPr>
+        <w:t>ПРИЛОЖЕНИЕ 1. ПРИНЦИПИАЛЬНАЯ ЭЛЕКТРИЧЕСКАЯ СХЕМА………</w:t>
+      </w:r>
+      <w:r>
+        <w:rPr>
+          <w:b/>
+          <w:bCs/>
+        </w:rPr>
+        <w:t>…………………………………………………………………………..</w:t>
+      </w:r>
+      <w:r>
+        <w:rPr>
+          <w:b/>
+          <w:bCs/>
+        </w:rPr>
+        <w:t>9</w:t>
+      </w:r>
+    </w:p>
+    <w:p>
+      <w:pPr>
+        <w:pStyle w:val="af6"/>
+        <w:rPr>
+          <w:b/>
+          <w:bCs/>
+        </w:rPr>
+      </w:pPr>
+      <w:r>
+        <w:rPr>
+          <w:b/>
+          <w:bCs/>
+        </w:rPr>
+        <w:t>ПРИЛОЖЕНИЕ 2. ПЕРЕЧЕНЬ ЭЛЕМЕНТОВ К ПРИНЦИИПИАЛЬНОЙ СХЕМЕ…………………………………………………………………………………10</w:t>
+      </w:r>
+    </w:p>
+    <w:p>
+      <w:pPr>
+        <w:pStyle w:val="af6"/>
+      </w:pPr>
+      <w:r>
+        <w:rPr>
+          <w:b/>
+          <w:bCs/>
+        </w:rPr>
+        <w:t>ПРИЛОЖЕНИЕ 3. ТЕХНИЧЕСКИЕ ХАРАКТЕРИСТИКИ ОУ ТИПА КМ1432УД2А(Б)………………………………………………………………………..11</w:t>
+      </w:r>
     </w:p>
     <w:p>
       <w:pPr>
@@ -4544,7 +4611,30 @@
     </w:p>
     <w:p>
       <w:pPr>
+        <w:spacing w:line="276" w:lineRule="auto"/>
+        <w:ind w:firstLine="0"/>
+        <w:jc w:val="left"/>
+        <w:rPr>
+          <w:rStyle w:val="11"/>
+          <w:b w:val="0"/>
+          <w:i/>
+          <w:iCs/>
+          <w:caps w:val="0"/>
+        </w:rPr>
+        <w:sectPr>
+          <w:footerReference w:type="first" r:id="rId8"/>
+          <w:pgSz w:w="11906" w:h="16838"/>
+          <w:pgMar w:top="1134" w:right="567" w:bottom="1134" w:left="1701" w:header="709" w:footer="709" w:gutter="0"/>
+          <w:pgNumType w:start="1"/>
+          <w:cols w:space="708"/>
+          <w:docGrid w:linePitch="381"/>
+        </w:sectPr>
+      </w:pPr>
+    </w:p>
+    <w:p>
+      <w:pPr>
         <w:pStyle w:val="10"/>
+        <w:ind w:firstLine="0"/>
         <w:rPr>
           <w:i/>
           <w:iCs/>
@@ -4728,7 +4818,7 @@
                     </pic:cNvPicPr>
                   </pic:nvPicPr>
                   <pic:blipFill>
-                    <a:blip r:embed="rId6">
+                    <a:blip r:embed="rId9">
                       <a:extLst>
                         <a:ext uri="{28A0092B-C50C-407E-A947-70E740481C1C}">
                           <a14:useLocalDpi xmlns:a14="http://schemas.microsoft.com/office/drawing/2010/main" val="0"/>
@@ -4765,6 +4855,7 @@
         <w:pStyle w:val="12"/>
       </w:pPr>
       <w:r>
+        <w:lastRenderedPageBreak/>
         <w:t xml:space="preserve">ГЛАВА 2. </w:t>
       </w:r>
       <w:r>
@@ -4789,16 +4880,65 @@
     <w:p>
       <w:pPr>
         <w:pStyle w:val="af4"/>
+        <w:ind w:left="707"/>
       </w:pPr>
       <w:r>
-        <w:tab/>
-        <w:t>Сравнение основных типов усилительных систем</w:t>
+        <w:t>С</w:t>
+      </w:r>
+      <w:r>
+        <w:t>равнение основных типов усилительных систем</w:t>
+      </w:r>
+    </w:p>
+    <w:p>
+      <w:pPr>
+        <w:pStyle w:val="af8"/>
+        <w:keepNext/>
+        <w:rPr>
+          <w:color w:val="auto"/>
+        </w:rPr>
+      </w:pPr>
+      <w:r>
+        <w:rPr>
+          <w:color w:val="auto"/>
+        </w:rPr>
+        <w:t xml:space="preserve">Таблица </w:t>
+      </w:r>
+      <w:r>
+        <w:rPr>
+          <w:color w:val="auto"/>
+        </w:rPr>
+        <w:fldChar w:fldCharType="begin"/>
+      </w:r>
+      <w:r>
+        <w:rPr>
+          <w:color w:val="auto"/>
+        </w:rPr>
+        <w:instrText xml:space="preserve"> SEQ Таблица \* ARABIC </w:instrText>
+      </w:r>
+      <w:r>
+        <w:rPr>
+          <w:color w:val="auto"/>
+        </w:rPr>
+        <w:fldChar w:fldCharType="separate"/>
+      </w:r>
+      <w:r>
+        <w:rPr>
+          <w:noProof/>
+          <w:color w:val="auto"/>
+        </w:rPr>
+        <w:t>1</w:t>
+      </w:r>
+      <w:r>
+        <w:rPr>
+          <w:color w:val="auto"/>
+        </w:rPr>
+        <w:fldChar w:fldCharType="end"/>
       </w:r>
     </w:p>
     <w:tbl>
       <w:tblPr>
         <w:tblStyle w:val="aa"/>
-        <w:tblW w:w="0" w:type="auto"/>
+        <w:tblW w:w="5000" w:type="pct"/>
         <w:tblLook w:val="04A0" w:firstRow="1" w:lastRow="0" w:firstColumn="1" w:lastColumn="0" w:noHBand="0" w:noVBand="1"/>
       </w:tblPr>
       <w:tblGrid>
@@ -4811,7 +4951,7 @@
       <w:tr>
         <w:tc>
           <w:tcPr>
-            <w:tcW w:w="1925" w:type="dxa"/>
+            <w:tcW w:w="1134" w:type="pct"/>
           </w:tcPr>
           <w:p>
             <w:pPr>
@@ -4825,7 +4965,7 @@
         </w:tc>
         <w:tc>
           <w:tcPr>
-            <w:tcW w:w="1925" w:type="dxa"/>
+            <w:tcW w:w="964" w:type="pct"/>
           </w:tcPr>
           <w:p>
             <w:pPr>
@@ -4839,7 +4979,7 @@
         </w:tc>
         <w:tc>
           <w:tcPr>
-            <w:tcW w:w="1926" w:type="dxa"/>
+            <w:tcW w:w="966" w:type="pct"/>
           </w:tcPr>
           <w:p>
             <w:pPr>
@@ -4853,7 +4993,7 @@
         </w:tc>
         <w:tc>
           <w:tcPr>
-            <w:tcW w:w="1926" w:type="dxa"/>
+            <w:tcW w:w="923" w:type="pct"/>
           </w:tcPr>
           <w:p>
             <w:pPr>
@@ -4867,7 +5007,7 @@
         </w:tc>
         <w:tc>
           <w:tcPr>
-            <w:tcW w:w="1926" w:type="dxa"/>
+            <w:tcW w:w="1013" w:type="pct"/>
           </w:tcPr>
           <w:p>
             <w:pPr>
@@ -4883,7 +5023,7 @@
       <w:tr>
         <w:tc>
           <w:tcPr>
-            <w:tcW w:w="1925" w:type="dxa"/>
+            <w:tcW w:w="1134" w:type="pct"/>
           </w:tcPr>
           <w:p>
             <w:pPr>
@@ -4897,7 +5037,7 @@
         </w:tc>
         <w:tc>
           <w:tcPr>
-            <w:tcW w:w="1925" w:type="dxa"/>
+            <w:tcW w:w="964" w:type="pct"/>
           </w:tcPr>
           <w:p>
             <w:pPr>
@@ -4911,7 +5051,7 @@
         </w:tc>
         <w:tc>
           <w:tcPr>
-            <w:tcW w:w="1926" w:type="dxa"/>
+            <w:tcW w:w="966" w:type="pct"/>
           </w:tcPr>
           <w:p>
             <w:pPr>
@@ -4925,7 +5065,7 @@
         </w:tc>
         <w:tc>
           <w:tcPr>
-            <w:tcW w:w="1926" w:type="dxa"/>
+            <w:tcW w:w="923" w:type="pct"/>
           </w:tcPr>
           <w:p>
             <w:pPr>
@@ -4939,7 +5079,7 @@
         </w:tc>
         <w:tc>
           <w:tcPr>
-            <w:tcW w:w="1926" w:type="dxa"/>
+            <w:tcW w:w="1013" w:type="pct"/>
           </w:tcPr>
           <w:p>
             <w:pPr>
@@ -4955,7 +5095,7 @@
       <w:tr>
         <w:tc>
           <w:tcPr>
-            <w:tcW w:w="1925" w:type="dxa"/>
+            <w:tcW w:w="1134" w:type="pct"/>
           </w:tcPr>
           <w:p>
             <w:pPr>
@@ -4969,7 +5109,7 @@
         </w:tc>
         <w:tc>
           <w:tcPr>
-            <w:tcW w:w="1925" w:type="dxa"/>
+            <w:tcW w:w="964" w:type="pct"/>
           </w:tcPr>
           <w:p>
             <w:pPr>
@@ -4983,7 +5123,7 @@
         </w:tc>
         <w:tc>
           <w:tcPr>
-            <w:tcW w:w="1926" w:type="dxa"/>
+            <w:tcW w:w="966" w:type="pct"/>
           </w:tcPr>
           <w:p>
             <w:pPr>
@@ -4991,13 +5131,18 @@
               <w:ind w:firstLine="0"/>
             </w:pPr>
             <w:r>
-              <w:t>Отличное согласование импедансов</w:t>
-            </w:r>
-          </w:p>
-        </w:tc>
-        <w:tc>
-          <w:tcPr>
-            <w:tcW w:w="1926" w:type="dxa"/>
+              <w:t xml:space="preserve">Отличное согласование </w:t>
+            </w:r>
+            <w:proofErr w:type="spellStart"/>
+            <w:r>
+              <w:t>импедансов</w:t>
+            </w:r>
+            <w:proofErr w:type="spellEnd"/>
+          </w:p>
+        </w:tc>
+        <w:tc>
+          <w:tcPr>
+            <w:tcW w:w="923" w:type="pct"/>
           </w:tcPr>
           <w:p>
             <w:pPr>
@@ -5011,7 +5156,7 @@
         </w:tc>
         <w:tc>
           <w:tcPr>
-            <w:tcW w:w="1926" w:type="dxa"/>
+            <w:tcW w:w="1013" w:type="pct"/>
           </w:tcPr>
           <w:p>
             <w:pPr>
@@ -5019,15 +5164,20 @@
               <w:ind w:firstLine="0"/>
             </w:pPr>
             <w:r>
-              <w:t>Буферные каскады, повтрители</w:t>
-            </w:r>
+              <w:t xml:space="preserve">Буферные каскады, </w:t>
+            </w:r>
+            <w:proofErr w:type="spellStart"/>
+            <w:r>
+              <w:t>повтрители</w:t>
+            </w:r>
+            <w:proofErr w:type="spellEnd"/>
           </w:p>
         </w:tc>
       </w:tr>
       <w:tr>
         <w:tc>
           <w:tcPr>
-            <w:tcW w:w="1925" w:type="dxa"/>
+            <w:tcW w:w="1134" w:type="pct"/>
           </w:tcPr>
           <w:p>
             <w:pPr>
@@ -5041,7 +5191,7 @@
         </w:tc>
         <w:tc>
           <w:tcPr>
-            <w:tcW w:w="1925" w:type="dxa"/>
+            <w:tcW w:w="964" w:type="pct"/>
           </w:tcPr>
           <w:p>
             <w:pPr>
@@ -5055,7 +5205,7 @@
         </w:tc>
         <w:tc>
           <w:tcPr>
-            <w:tcW w:w="1926" w:type="dxa"/>
+            <w:tcW w:w="966" w:type="pct"/>
           </w:tcPr>
           <w:p>
             <w:pPr>
@@ -5069,7 +5219,7 @@
         </w:tc>
         <w:tc>
           <w:tcPr>
-            <w:tcW w:w="1926" w:type="dxa"/>
+            <w:tcW w:w="923" w:type="pct"/>
           </w:tcPr>
           <w:p>
             <w:pPr>
@@ -5077,13 +5227,18 @@
               <w:ind w:firstLine="0"/>
             </w:pPr>
             <w:r>
-              <w:t>Низкое входное сопртивление</w:t>
-            </w:r>
-          </w:p>
-        </w:tc>
-        <w:tc>
-          <w:tcPr>
-            <w:tcW w:w="1926" w:type="dxa"/>
+              <w:t xml:space="preserve">Низкое входное </w:t>
+            </w:r>
+            <w:proofErr w:type="spellStart"/>
+            <w:r>
+              <w:t>сопртивление</w:t>
+            </w:r>
+            <w:proofErr w:type="spellEnd"/>
+          </w:p>
+        </w:tc>
+        <w:tc>
+          <w:tcPr>
+            <w:tcW w:w="1013" w:type="pct"/>
           </w:tcPr>
           <w:p>
             <w:pPr>
@@ -5099,7 +5254,7 @@
       <w:tr>
         <w:tc>
           <w:tcPr>
-            <w:tcW w:w="1925" w:type="dxa"/>
+            <w:tcW w:w="1134" w:type="pct"/>
           </w:tcPr>
           <w:p>
             <w:pPr>
@@ -5113,7 +5268,7 @@
         </w:tc>
         <w:tc>
           <w:tcPr>
-            <w:tcW w:w="1925" w:type="dxa"/>
+            <w:tcW w:w="964" w:type="pct"/>
           </w:tcPr>
           <w:p>
             <w:pPr>
@@ -5127,7 +5282,7 @@
         </w:tc>
         <w:tc>
           <w:tcPr>
-            <w:tcW w:w="1926" w:type="dxa"/>
+            <w:tcW w:w="966" w:type="pct"/>
           </w:tcPr>
           <w:p>
             <w:pPr>
@@ -5141,7 +5296,7 @@
         </w:tc>
         <w:tc>
           <w:tcPr>
-            <w:tcW w:w="1926" w:type="dxa"/>
+            <w:tcW w:w="923" w:type="pct"/>
           </w:tcPr>
           <w:p>
             <w:pPr>
@@ -5155,7 +5310,7 @@
         </w:tc>
         <w:tc>
           <w:tcPr>
-            <w:tcW w:w="1926" w:type="dxa"/>
+            <w:tcW w:w="1013" w:type="pct"/>
           </w:tcPr>
           <w:p>
             <w:pPr>
@@ -5171,7 +5326,7 @@
       <w:tr>
         <w:tc>
           <w:tcPr>
-            <w:tcW w:w="1925" w:type="dxa"/>
+            <w:tcW w:w="1134" w:type="pct"/>
           </w:tcPr>
           <w:p>
             <w:pPr>
@@ -5185,7 +5340,7 @@
         </w:tc>
         <w:tc>
           <w:tcPr>
-            <w:tcW w:w="1925" w:type="dxa"/>
+            <w:tcW w:w="964" w:type="pct"/>
           </w:tcPr>
           <w:p>
             <w:pPr>
@@ -5199,7 +5354,7 @@
         </w:tc>
         <w:tc>
           <w:tcPr>
-            <w:tcW w:w="1926" w:type="dxa"/>
+            <w:tcW w:w="966" w:type="pct"/>
           </w:tcPr>
           <w:p>
             <w:pPr>
@@ -5213,7 +5368,7 @@
         </w:tc>
         <w:tc>
           <w:tcPr>
-            <w:tcW w:w="1926" w:type="dxa"/>
+            <w:tcW w:w="923" w:type="pct"/>
           </w:tcPr>
           <w:p>
             <w:pPr>
@@ -5227,15 +5382,20 @@
         </w:tc>
         <w:tc>
           <w:tcPr>
-            <w:tcW w:w="1926" w:type="dxa"/>
+            <w:tcW w:w="1013" w:type="pct"/>
           </w:tcPr>
           <w:p>
             <w:pPr>
               <w:pStyle w:val="af3"/>
               <w:ind w:firstLine="0"/>
             </w:pPr>
-            <w:r>
-              <w:t>Аудиоусилители. точные системы</w:t>
+            <w:proofErr w:type="spellStart"/>
+            <w:r>
+              <w:t>Аудиоусилители</w:t>
+            </w:r>
+            <w:proofErr w:type="spellEnd"/>
+            <w:r>
+              <w:t>. точные системы</w:t>
             </w:r>
           </w:p>
         </w:tc>
@@ -5243,7 +5403,7 @@
       <w:tr>
         <w:tc>
           <w:tcPr>
-            <w:tcW w:w="1925" w:type="dxa"/>
+            <w:tcW w:w="1134" w:type="pct"/>
           </w:tcPr>
           <w:p>
             <w:pPr>
@@ -5257,7 +5417,7 @@
         </w:tc>
         <w:tc>
           <w:tcPr>
-            <w:tcW w:w="1925" w:type="dxa"/>
+            <w:tcW w:w="964" w:type="pct"/>
           </w:tcPr>
           <w:p>
             <w:pPr>
@@ -5271,7 +5431,7 @@
         </w:tc>
         <w:tc>
           <w:tcPr>
-            <w:tcW w:w="1926" w:type="dxa"/>
+            <w:tcW w:w="966" w:type="pct"/>
           </w:tcPr>
           <w:p>
             <w:pPr>
@@ -5285,7 +5445,7 @@
         </w:tc>
         <w:tc>
           <w:tcPr>
-            <w:tcW w:w="1926" w:type="dxa"/>
+            <w:tcW w:w="923" w:type="pct"/>
           </w:tcPr>
           <w:p>
             <w:pPr>
@@ -5299,7 +5459,7 @@
         </w:tc>
         <w:tc>
           <w:tcPr>
-            <w:tcW w:w="1926" w:type="dxa"/>
+            <w:tcW w:w="1013" w:type="pct"/>
           </w:tcPr>
           <w:p>
             <w:pPr>
@@ -5315,7 +5475,7 @@
       <w:tr>
         <w:tc>
           <w:tcPr>
-            <w:tcW w:w="1925" w:type="dxa"/>
+            <w:tcW w:w="1134" w:type="pct"/>
           </w:tcPr>
           <w:p>
             <w:pPr>
@@ -5329,7 +5489,7 @@
         </w:tc>
         <w:tc>
           <w:tcPr>
-            <w:tcW w:w="1925" w:type="dxa"/>
+            <w:tcW w:w="964" w:type="pct"/>
           </w:tcPr>
           <w:p>
             <w:pPr>
@@ -5343,7 +5503,7 @@
         </w:tc>
         <w:tc>
           <w:tcPr>
-            <w:tcW w:w="1926" w:type="dxa"/>
+            <w:tcW w:w="966" w:type="pct"/>
           </w:tcPr>
           <w:p>
             <w:pPr>
@@ -5357,7 +5517,7 @@
         </w:tc>
         <w:tc>
           <w:tcPr>
-            <w:tcW w:w="1926" w:type="dxa"/>
+            <w:tcW w:w="923" w:type="pct"/>
           </w:tcPr>
           <w:p>
             <w:pPr>
@@ -5371,7 +5531,7 @@
         </w:tc>
         <w:tc>
           <w:tcPr>
-            <w:tcW w:w="1926" w:type="dxa"/>
+            <w:tcW w:w="1013" w:type="pct"/>
           </w:tcPr>
           <w:p>
             <w:pPr>
@@ -5575,11 +5735,76 @@
     <w:sectPr>
       <w:pgSz w:w="11906" w:h="16838"/>
       <w:pgMar w:top="1134" w:right="567" w:bottom="1134" w:left="1701" w:header="709" w:footer="709" w:gutter="0"/>
+      <w:pgNumType w:start="1"/>
       <w:cols w:space="708"/>
-      <w:docGrid w:linePitch="360"/>
+      <w:titlePg/>
+      <w:docGrid w:linePitch="381"/>
     </w:sectPr>
   </w:body>
 </w:document>
+</file>
+
+<file path=word/endnotes.xml><?xml version="1.0" encoding="utf-8"?>
+<w:endnotes xmlns:wpc="http://schemas.microsoft.com/office/word/2010/wordprocessingCanvas" xmlns:cx="http://schemas.microsoft.com/office/drawing/2014/chartex" xmlns:cx1="http://schemas.microsoft.com/office/drawing/2015/9/8/chartex" xmlns:cx2="http://schemas.microsoft.com/office/drawing/2015/10/21/chartex" xmlns:cx3="http://schemas.microsoft.com/office/drawing/2016/5/9/chartex" xmlns:cx4="http://schemas.microsoft.com/office/drawing/2016/5/10/chartex" xmlns:cx5="http://schemas.microsoft.com/office/drawing/2016/5/11/chartex" xmlns:cx6="http://schemas.microsoft.com/office/drawing/2016/5/12/chartex" xmlns:cx7="http://schemas.microsoft.com/office/drawing/2016/5/13/chartex" xmlns:cx8="http://schemas.microsoft.com/office/drawing/2016/5/14/chartex" xmlns:mc="http://schemas.openxmlformats.org/markup-compatibility/2006" xmlns:aink="http://schemas.microsoft.com/office/drawing/2016/ink" xmlns:am3d="http://schemas.microsoft.com/office/drawing/2017/model3d" xmlns:o="urn:schemas-microsoft-com:office:office" xmlns:oel="http://schemas.microsoft.com/office/2019/extlst" xmlns:r="http://schemas.openxmlformats.org/officeDocument/2006/relationships" xmlns:m="http://schemas.openxmlformats.org/officeDocument/2006/math" xmlns:v="urn:schemas-microsoft-com:vml" xmlns:wp14="http://schemas.microsoft.com/office/word/2010/wordprocessingDrawing" xmlns:wp="http://schemas.openxmlformats.org/drawingml/2006/wordprocessingDrawing" xmlns:w10="urn:schemas-microsoft-com:office:word" xmlns:w="http://schemas.openxmlformats.org/wordprocessingml/2006/main" xmlns:w14="http://schemas.microsoft.com/office/word/2010/wordml" xmlns:w15="http://schemas.microsoft.com/office/word/2012/wordml" xmlns:w16cex="http://schemas.microsoft.com/office/word/2018/wordml/cex" xmlns:w16cid="http://schemas.microsoft.com/office/word/2016/wordml/cid" xmlns:w16="http://schemas.microsoft.com/office/word/2018/wordml" xmlns:w16sdtdh="http://schemas.microsoft.com/office/word/2020/wordml/sdtdatahash" xmlns:w16se="http://schemas.microsoft.com/office/word/2015/wordml/symex" xmlns:wpg="http://schemas.microsoft.com/office/word/2010/wordprocessingGroup" xmlns:wpi="http://schemas.microsoft.com/office/word/2010/wordprocessingInk" xmlns:wne="http://schemas.microsoft.com/office/word/2006/wordml" xmlns:wps="http://schemas.microsoft.com/office/word/2010/wordprocessingShape" mc:Ignorable="w14 w15 w16se w16cid w16 w16cex w16sdtdh wp14">
+  <w:endnote w:type="separator" w:id="-1">
+    <w:p>
+      <w:pPr>
+        <w:spacing w:line="240" w:lineRule="auto"/>
+      </w:pPr>
+      <w:r>
+        <w:separator/>
+      </w:r>
+    </w:p>
+  </w:endnote>
+  <w:endnote w:type="continuationSeparator" w:id="0">
+    <w:p>
+      <w:pPr>
+        <w:spacing w:line="240" w:lineRule="auto"/>
+      </w:pPr>
+      <w:r>
+        <w:continuationSeparator/>
+      </w:r>
+    </w:p>
+  </w:endnote>
+</w:endnotes>
+</file>
+
+<file path=word/footer1.xml><?xml version="1.0" encoding="utf-8"?>
+<w:ftr xmlns:wpc="http://schemas.microsoft.com/office/word/2010/wordprocessingCanvas" xmlns:cx="http://schemas.microsoft.com/office/drawing/2014/chartex" xmlns:cx1="http://schemas.microsoft.com/office/drawing/2015/9/8/chartex" xmlns:cx2="http://schemas.microsoft.com/office/drawing/2015/10/21/chartex" xmlns:cx3="http://schemas.microsoft.com/office/drawing/2016/5/9/chartex" xmlns:cx4="http://schemas.microsoft.com/office/drawing/2016/5/10/chartex" xmlns:cx5="http://schemas.microsoft.com/office/drawing/2016/5/11/chartex" xmlns:cx6="http://schemas.microsoft.com/office/drawing/2016/5/12/chartex" xmlns:cx7="http://schemas.microsoft.com/office/drawing/2016/5/13/chartex" xmlns:cx8="http://schemas.microsoft.com/office/drawing/2016/5/14/chartex" xmlns:mc="http://schemas.openxmlformats.org/markup-compatibility/2006" xmlns:aink="http://schemas.microsoft.com/office/drawing/2016/ink" xmlns:am3d="http://schemas.microsoft.com/office/drawing/2017/model3d" xmlns:o="urn:schemas-microsoft-com:office:office" xmlns:oel="http://schemas.microsoft.com/office/2019/extlst" xmlns:r="http://schemas.openxmlformats.org/officeDocument/2006/relationships" xmlns:m="http://schemas.openxmlformats.org/officeDocument/2006/math" xmlns:v="urn:schemas-microsoft-com:vml" xmlns:wp14="http://schemas.microsoft.com/office/word/2010/wordprocessingDrawing" xmlns:wp="http://schemas.openxmlformats.org/drawingml/2006/wordprocessingDrawing" xmlns:w10="urn:schemas-microsoft-com:office:word" xmlns:w="http://schemas.openxmlformats.org/wordprocessingml/2006/main" xmlns:w14="http://schemas.microsoft.com/office/word/2010/wordml" xmlns:w15="http://schemas.microsoft.com/office/word/2012/wordml" xmlns:w16cex="http://schemas.microsoft.com/office/word/2018/wordml/cex" xmlns:w16cid="http://schemas.microsoft.com/office/word/2016/wordml/cid" xmlns:w16="http://schemas.microsoft.com/office/word/2018/wordml" xmlns:w16sdtdh="http://schemas.microsoft.com/office/word/2020/wordml/sdtdatahash" xmlns:w16se="http://schemas.microsoft.com/office/word/2015/wordml/symex" xmlns:wpg="http://schemas.microsoft.com/office/word/2010/wordprocessingGroup" xmlns:wpi="http://schemas.microsoft.com/office/word/2010/wordprocessingInk" xmlns:wne="http://schemas.microsoft.com/office/word/2006/wordml" xmlns:wps="http://schemas.microsoft.com/office/word/2010/wordprocessingShape" mc:Ignorable="w14 w15 w16se w16cid w16 w16cex w16sdtdh wp14">
+  <w:p>
+    <w:pPr>
+      <w:pStyle w:val="afc"/>
+    </w:pPr>
+    <w:r>
+      <w:tab/>
+    </w:r>
+  </w:p>
+</w:ftr>
+</file>
+
+<file path=word/footnotes.xml><?xml version="1.0" encoding="utf-8"?>
+<w:footnotes xmlns:wpc="http://schemas.microsoft.com/office/word/2010/wordprocessingCanvas" xmlns:cx="http://schemas.microsoft.com/office/drawing/2014/chartex" xmlns:cx1="http://schemas.microsoft.com/office/drawing/2015/9/8/chartex" xmlns:cx2="http://schemas.microsoft.com/office/drawing/2015/10/21/chartex" xmlns:cx3="http://schemas.microsoft.com/office/drawing/2016/5/9/chartex" xmlns:cx4="http://schemas.microsoft.com/office/drawing/2016/5/10/chartex" xmlns:cx5="http://schemas.microsoft.com/office/drawing/2016/5/11/chartex" xmlns:cx6="http://schemas.microsoft.com/office/drawing/2016/5/12/chartex" xmlns:cx7="http://schemas.microsoft.com/office/drawing/2016/5/13/chartex" xmlns:cx8="http://schemas.microsoft.com/office/drawing/2016/5/14/chartex" xmlns:mc="http://schemas.openxmlformats.org/markup-compatibility/2006" xmlns:aink="http://schemas.microsoft.com/office/drawing/2016/ink" xmlns:am3d="http://schemas.microsoft.com/office/drawing/2017/model3d" xmlns:o="urn:schemas-microsoft-com:office:office" xmlns:oel="http://schemas.microsoft.com/office/2019/extlst" xmlns:r="http://schemas.openxmlformats.org/officeDocument/2006/relationships" xmlns:m="http://schemas.openxmlformats.org/officeDocument/2006/math" xmlns:v="urn:schemas-microsoft-com:vml" xmlns:wp14="http://schemas.microsoft.com/office/word/2010/wordprocessingDrawing" xmlns:wp="http://schemas.openxmlformats.org/drawingml/2006/wordprocessingDrawing" xmlns:w10="urn:schemas-microsoft-com:office:word" xmlns:w="http://schemas.openxmlformats.org/wordprocessingml/2006/main" xmlns:w14="http://schemas.microsoft.com/office/word/2010/wordml" xmlns:w15="http://schemas.microsoft.com/office/word/2012/wordml" xmlns:w16cex="http://schemas.microsoft.com/office/word/2018/wordml/cex" xmlns:w16cid="http://schemas.microsoft.com/office/word/2016/wordml/cid" xmlns:w16="http://schemas.microsoft.com/office/word/2018/wordml" xmlns:w16sdtdh="http://schemas.microsoft.com/office/word/2020/wordml/sdtdatahash" xmlns:w16se="http://schemas.microsoft.com/office/word/2015/wordml/symex" xmlns:wpg="http://schemas.microsoft.com/office/word/2010/wordprocessingGroup" xmlns:wpi="http://schemas.microsoft.com/office/word/2010/wordprocessingInk" xmlns:wne="http://schemas.microsoft.com/office/word/2006/wordml" xmlns:wps="http://schemas.microsoft.com/office/word/2010/wordprocessingShape" mc:Ignorable="w14 w15 w16se w16cid w16 w16cex w16sdtdh wp14">
+  <w:footnote w:type="separator" w:id="-1">
+    <w:p>
+      <w:pPr>
+        <w:spacing w:line="240" w:lineRule="auto"/>
+      </w:pPr>
+      <w:r>
+        <w:separator/>
+      </w:r>
+    </w:p>
+  </w:footnote>
+  <w:footnote w:type="continuationSeparator" w:id="0">
+    <w:p>
+      <w:pPr>
+        <w:spacing w:line="240" w:lineRule="auto"/>
+      </w:pPr>
+      <w:r>
+        <w:continuationSeparator/>
+      </w:r>
+    </w:p>
+  </w:footnote>
+</w:footnotes>
 </file>
 
 <file path=word/numbering.xml><?xml version="1.0" encoding="utf-8"?>
@@ -7225,6 +7450,144 @@
       <w:shd w:val="clear" w:color="auto" w:fill="E1DFDD"/>
     </w:rPr>
   </w:style>
+  <w:style w:type="paragraph" w:styleId="af8">
+    <w:name w:val="caption"/>
+    <w:basedOn w:val="a6"/>
+    <w:next w:val="a6"/>
+    <w:uiPriority w:val="35"/>
+    <w:unhideWhenUsed/>
+    <w:qFormat/>
+    <w:rsid w:val="00A90FDF"/>
+    <w:pPr>
+      <w:spacing w:after="200" w:line="240" w:lineRule="auto"/>
+    </w:pPr>
+    <w:rPr>
+      <w:i/>
+      <w:iCs/>
+      <w:color w:val="1F497D" w:themeColor="text2"/>
+      <w:sz w:val="18"/>
+      <w:szCs w:val="18"/>
+    </w:rPr>
+  </w:style>
+  <w:style w:type="paragraph" w:styleId="af9">
+    <w:name w:val="TOC Heading"/>
+    <w:basedOn w:val="10"/>
+    <w:next w:val="a6"/>
+    <w:uiPriority w:val="39"/>
+    <w:unhideWhenUsed/>
+    <w:qFormat/>
+    <w:rsid w:val="000B2C56"/>
+    <w:pPr>
+      <w:keepNext/>
+      <w:keepLines/>
+      <w:spacing w:before="240" w:after="0" w:line="259" w:lineRule="auto"/>
+      <w:ind w:firstLine="0"/>
+      <w:jc w:val="left"/>
+      <w:outlineLvl w:val="9"/>
+    </w:pPr>
+    <w:rPr>
+      <w:rFonts w:asciiTheme="majorHAnsi" w:eastAsiaTheme="majorEastAsia" w:hAnsiTheme="majorHAnsi" w:cstheme="majorBidi"/>
+      <w:b w:val="0"/>
+      <w:caps w:val="0"/>
+      <w:color w:val="365F91" w:themeColor="accent1" w:themeShade="BF"/>
+      <w:szCs w:val="32"/>
+      <w:lang w:eastAsia="ru-RU"/>
+    </w:rPr>
+  </w:style>
+  <w:style w:type="paragraph" w:styleId="13">
+    <w:name w:val="toc 1"/>
+    <w:basedOn w:val="a6"/>
+    <w:next w:val="a6"/>
+    <w:autoRedefine/>
+    <w:uiPriority w:val="39"/>
+    <w:unhideWhenUsed/>
+    <w:rsid w:val="000B2C56"/>
+    <w:pPr>
+      <w:spacing w:after="100"/>
+    </w:pPr>
+  </w:style>
+  <w:style w:type="paragraph" w:styleId="afa">
+    <w:name w:val="header"/>
+    <w:basedOn w:val="a6"/>
+    <w:link w:val="afb"/>
+    <w:uiPriority w:val="99"/>
+    <w:unhideWhenUsed/>
+    <w:rsid w:val="000B2C56"/>
+    <w:pPr>
+      <w:tabs>
+        <w:tab w:val="center" w:pos="4677"/>
+        <w:tab w:val="right" w:pos="9355"/>
+      </w:tabs>
+      <w:spacing w:line="240" w:lineRule="auto"/>
+    </w:pPr>
+  </w:style>
+  <w:style w:type="character" w:customStyle="1" w:styleId="afb">
+    <w:name w:val="Верхний колонтитул Знак"/>
+    <w:basedOn w:val="a7"/>
+    <w:link w:val="afa"/>
+    <w:uiPriority w:val="99"/>
+    <w:rsid w:val="000B2C56"/>
+  </w:style>
+  <w:style w:type="paragraph" w:styleId="afc">
+    <w:name w:val="footer"/>
+    <w:basedOn w:val="a6"/>
+    <w:link w:val="afd"/>
+    <w:uiPriority w:val="99"/>
+    <w:unhideWhenUsed/>
+    <w:rsid w:val="000B2C56"/>
+    <w:pPr>
+      <w:tabs>
+        <w:tab w:val="center" w:pos="4677"/>
+        <w:tab w:val="right" w:pos="9355"/>
+      </w:tabs>
+      <w:spacing w:line="240" w:lineRule="auto"/>
+    </w:pPr>
+  </w:style>
+  <w:style w:type="character" w:customStyle="1" w:styleId="afd">
+    <w:name w:val="Нижний колонтитул Знак"/>
+    <w:basedOn w:val="a7"/>
+    <w:link w:val="afc"/>
+    <w:uiPriority w:val="99"/>
+    <w:rsid w:val="000B2C56"/>
+  </w:style>
+  <w:style w:type="paragraph" w:styleId="22">
+    <w:name w:val="toc 2"/>
+    <w:basedOn w:val="a6"/>
+    <w:next w:val="a6"/>
+    <w:autoRedefine/>
+    <w:uiPriority w:val="39"/>
+    <w:unhideWhenUsed/>
+    <w:rsid w:val="00913A41"/>
+    <w:pPr>
+      <w:spacing w:after="100" w:line="259" w:lineRule="auto"/>
+      <w:ind w:left="216" w:firstLine="0"/>
+      <w:jc w:val="left"/>
+    </w:pPr>
+    <w:rPr>
+      <w:rFonts w:eastAsiaTheme="minorEastAsia"/>
+      <w:lang w:eastAsia="ru-RU"/>
+    </w:rPr>
+  </w:style>
+  <w:style w:type="paragraph" w:styleId="32">
+    <w:name w:val="toc 3"/>
+    <w:basedOn w:val="a6"/>
+    <w:next w:val="a6"/>
+    <w:autoRedefine/>
+    <w:uiPriority w:val="39"/>
+    <w:unhideWhenUsed/>
+    <w:rsid w:val="00913A41"/>
+    <w:pPr>
+      <w:spacing w:after="100" w:line="259" w:lineRule="auto"/>
+      <w:ind w:left="440" w:firstLine="0"/>
+      <w:jc w:val="left"/>
+    </w:pPr>
+    <w:rPr>
+      <w:rFonts w:asciiTheme="minorHAnsi" w:eastAsiaTheme="minorEastAsia" w:hAnsiTheme="minorHAnsi"/>
+      <w:sz w:val="22"/>
+      <w:szCs w:val="22"/>
+      <w:lang w:eastAsia="ru-RU"/>
+    </w:rPr>
+  </w:style>
 </w:styles>
 </file>
 

</xml_diff>